<commit_message>
added contract bytecode and abi def (for deployment) and schedule
</commit_message>
<xml_diff>
--- a/docs/schedule.docx
+++ b/docs/schedule.docx
@@ -9,53 +9,115 @@
         </w:rPr>
         <w:t>Copyright © 2018 David Ramirez</w:t>
       </w:r>
+    </w:p>
+    <w:p/>
+    <w:p>
+      <w:r>
+        <w:t>1/30</w:t>
+      </w:r>
+    </w:p>
+    <w:p>
+      <w:r>
+        <w:t>-add histories struct of address arrays</w:t>
+      </w:r>
+      <w:r>
+        <w:t xml:space="preserve"> **done</w:t>
+      </w:r>
+    </w:p>
+    <w:p/>
+    <w:p>
+      <w:r>
+        <w:t>2/1</w:t>
+      </w:r>
+    </w:p>
+    <w:p>
+      <w:r>
+        <w:t>-getting trade contract to call default constructor</w:t>
+      </w:r>
+      <w:r>
+        <w:t xml:space="preserve"> **done</w:t>
+      </w:r>
+    </w:p>
+    <w:p>
+      <w:r>
+        <w:t>-getting bytes32 type to convert to string for reading **</w:t>
+      </w:r>
+      <w:proofErr w:type="spellStart"/>
+      <w:r>
+        <w:t>tbd</w:t>
+      </w:r>
+      <w:proofErr w:type="spellEnd"/>
+    </w:p>
+    <w:p>
+      <w:r>
+        <w:tab/>
+        <w:t>-bytes32 is needed to pass between contracts</w:t>
+      </w:r>
+    </w:p>
+    <w:p/>
+    <w:p>
+      <w:r>
+        <w:t>2/13/18</w:t>
+      </w:r>
+    </w:p>
+    <w:p>
+      <w:r>
+        <w:t>-tests with truffle seem to work well, except I cannot get the contract to convert bytes32 to a string. This may not even be necessary if bytes32 is readable (which it should be). Might just be a truffle test or ganache-cli memory error, will have to test with actual test net to find out. (</w:t>
+      </w:r>
+      <w:proofErr w:type="spellStart"/>
+      <w:r>
+        <w:t>tldr</w:t>
+      </w:r>
+      <w:proofErr w:type="spellEnd"/>
+      <w:r>
+        <w:t xml:space="preserve">: cannot read string </w:t>
+      </w:r>
+      <w:proofErr w:type="spellStart"/>
+      <w:r>
+        <w:t>params</w:t>
+      </w:r>
+      <w:proofErr w:type="spellEnd"/>
+      <w:r>
+        <w:t xml:space="preserve"> of contract as of now, always show up as blank address, may be truffle test memory issue, will test real network)</w:t>
+      </w:r>
       <w:bookmarkStart w:id="0" w:name="_GoBack"/>
       <w:bookmarkEnd w:id="0"/>
     </w:p>
+    <w:p>
+      <w:r>
+        <w:t xml:space="preserve">-contract published to </w:t>
+      </w:r>
+      <w:proofErr w:type="spellStart"/>
+      <w:r>
+        <w:t>Ropsten</w:t>
+      </w:r>
+      <w:proofErr w:type="spellEnd"/>
+      <w:r>
+        <w:t xml:space="preserve"> test net </w:t>
+      </w:r>
+    </w:p>
+    <w:p>
+      <w:r>
+        <w:t>-need to get node synced to interact with it (</w:t>
+      </w:r>
+      <w:proofErr w:type="gramStart"/>
+      <w:r>
+        <w:t>was able to</w:t>
+      </w:r>
+      <w:proofErr w:type="gramEnd"/>
+      <w:r>
+        <w:t xml:space="preserve"> deploy with </w:t>
+      </w:r>
+      <w:proofErr w:type="spellStart"/>
+      <w:r>
+        <w:t>metamask</w:t>
+      </w:r>
+      <w:proofErr w:type="spellEnd"/>
+      <w:r>
+        <w:t>)</w:t>
+      </w:r>
+    </w:p>
     <w:p/>
-    <w:p>
-      <w:r>
-        <w:t>1/30</w:t>
-      </w:r>
-    </w:p>
-    <w:p>
-      <w:r>
-        <w:t>-add histories struct of address arrays</w:t>
-      </w:r>
-      <w:r>
-        <w:t xml:space="preserve"> **done</w:t>
-      </w:r>
-    </w:p>
-    <w:p/>
-    <w:p>
-      <w:r>
-        <w:t>2/1</w:t>
-      </w:r>
-    </w:p>
-    <w:p>
-      <w:r>
-        <w:t>-getting trade contract to call default constructor</w:t>
-      </w:r>
-      <w:r>
-        <w:t xml:space="preserve"> **done</w:t>
-      </w:r>
-    </w:p>
-    <w:p>
-      <w:r>
-        <w:t>-getting bytes32 type to convert to string for reading **</w:t>
-      </w:r>
-      <w:proofErr w:type="spellStart"/>
-      <w:r>
-        <w:t>tbd</w:t>
-      </w:r>
-      <w:proofErr w:type="spellEnd"/>
-    </w:p>
-    <w:p>
-      <w:r>
-        <w:tab/>
-        <w:t>-bytes32 is needed to pass between contracts</w:t>
-      </w:r>
-    </w:p>
     <w:sectPr>
       <w:pgSz w:w="12240" w:h="15840"/>
       <w:pgMar w:top="1440" w:right="1440" w:bottom="1440" w:left="1440" w:header="720" w:footer="720" w:gutter="0"/>

</xml_diff>